<commit_message>
Added Roles Into Project Description
</commit_message>
<xml_diff>
--- a/Documentation/Project Description.docx
+++ b/Documentation/Project Description.docx
@@ -38,8 +38,6 @@
         </w:rPr>
         <w:t xml:space="preserve"> the way that increase the chara</w:t>
       </w:r>
-      <w:bookmarkStart w:id="0" w:name="_GoBack"/>
-      <w:bookmarkEnd w:id="0"/>
       <w:r>
         <w:rPr>
           <w:color w:val="333333"/>
@@ -61,6 +59,127 @@
           <w:color w:val="333333"/>
         </w:rPr>
         <w:t>HAVE FUN.</w:t>
+      </w:r>
+    </w:p>
+    <w:p>
+      <w:pPr>
+        <w:pStyle w:val="NormalWeb"/>
+        <w:spacing w:before="225" w:line="375" w:lineRule="atLeast"/>
+        <w:rPr>
+          <w:color w:val="333333"/>
+        </w:rPr>
+      </w:pPr>
+      <w:r>
+        <w:rPr>
+          <w:color w:val="333333"/>
+        </w:rPr>
+        <w:t>Roles:</w:t>
+      </w:r>
+    </w:p>
+    <w:p>
+      <w:pPr>
+        <w:pStyle w:val="NormalWeb"/>
+        <w:spacing w:before="225" w:line="375" w:lineRule="atLeast"/>
+        <w:rPr>
+          <w:color w:val="333333"/>
+        </w:rPr>
+      </w:pPr>
+      <w:r>
+        <w:rPr>
+          <w:color w:val="333333"/>
+        </w:rPr>
+        <w:t>Pratik Shah: Code Monkey</w:t>
+      </w:r>
+    </w:p>
+    <w:p>
+      <w:pPr>
+        <w:pStyle w:val="NormalWeb"/>
+        <w:spacing w:before="225" w:line="375" w:lineRule="atLeast"/>
+        <w:rPr>
+          <w:color w:val="333333"/>
+        </w:rPr>
+      </w:pPr>
+      <w:r>
+        <w:rPr>
+          <w:color w:val="333333"/>
+        </w:rPr>
+        <w:t>Michelle Lin: User Interface Designer</w:t>
+      </w:r>
+    </w:p>
+    <w:p>
+      <w:pPr>
+        <w:pStyle w:val="NormalWeb"/>
+        <w:spacing w:before="225" w:line="375" w:lineRule="atLeast"/>
+        <w:rPr>
+          <w:color w:val="333333"/>
+        </w:rPr>
+      </w:pPr>
+      <w:r>
+        <w:rPr>
+          <w:color w:val="333333"/>
+        </w:rPr>
+        <w:t xml:space="preserve">Michelle </w:t>
+      </w:r>
+      <w:proofErr w:type="spellStart"/>
+      <w:r>
+        <w:rPr>
+          <w:color w:val="333333"/>
+        </w:rPr>
+        <w:t>Henriques</w:t>
+      </w:r>
+      <w:proofErr w:type="spellEnd"/>
+      <w:r>
+        <w:rPr>
+          <w:color w:val="333333"/>
+        </w:rPr>
+        <w:t>: Project Manager</w:t>
+      </w:r>
+    </w:p>
+    <w:p>
+      <w:pPr>
+        <w:pStyle w:val="NormalWeb"/>
+        <w:spacing w:before="225" w:line="375" w:lineRule="atLeast"/>
+        <w:rPr>
+          <w:color w:val="333333"/>
+        </w:rPr>
+      </w:pPr>
+      <w:r>
+        <w:rPr>
+          <w:color w:val="333333"/>
+        </w:rPr>
+        <w:t>Marisa Lombardi: Graphic Designer</w:t>
+      </w:r>
+    </w:p>
+    <w:p>
+      <w:pPr>
+        <w:pStyle w:val="NormalWeb"/>
+        <w:spacing w:before="225" w:line="375" w:lineRule="atLeast"/>
+        <w:rPr>
+          <w:color w:val="333333"/>
+        </w:rPr>
+      </w:pPr>
+      <w:r>
+        <w:rPr>
+          <w:color w:val="333333"/>
+        </w:rPr>
+        <w:t>Diya Khullar: QA Bug Tester</w:t>
+      </w:r>
+    </w:p>
+    <w:p>
+      <w:pPr>
+        <w:pStyle w:val="NormalWeb"/>
+        <w:spacing w:before="225" w:beforeAutospacing="0" w:line="375" w:lineRule="atLeast"/>
+        <w:rPr>
+          <w:color w:val="333333"/>
+        </w:rPr>
+      </w:pPr>
+      <w:bookmarkStart w:id="0" w:name="_GoBack"/>
+      <w:bookmarkEnd w:id="0"/>
+      <w:r>
+        <w:rPr>
+          <w:color w:val="333333"/>
+        </w:rPr>
+        <w:t>(1/2 A)</w:t>
       </w:r>
     </w:p>
     <w:p>

</xml_diff>